<commit_message>
FEAT: added practice document
</commit_message>
<xml_diff>
--- a/Diploma/docx/BolnykhAS_RK6-84_Diploma.docx
+++ b/Diploma/docx/BolnykhAS_RK6-84_Diploma.docx
@@ -709,7 +709,7 @@
                 <w:szCs w:val="28"/>
                 <w:lang w:val="ru-RU"/>
               </w:rPr>
-              <w:t>игровы</w:t>
+              <w:t xml:space="preserve">виртуальными </w:t>
             </w:r>
             <w:r>
               <w:rPr>
@@ -722,20 +722,7 @@
                 <w:szCs w:val="28"/>
                 <w:lang w:val="ru-RU"/>
               </w:rPr>
-              <w:t>ми</w:t>
-            </w:r>
-            <w:r>
-              <w:rPr>
-                <w:b/>
-                <w:bCs/>
-                <w:i/>
-                <w:iCs/>
-                <w:color w:val="000000" w:themeColor="text1"/>
-                <w:sz w:val="36"/>
-                <w:szCs w:val="28"/>
-                <w:lang w:val="ru-RU"/>
-              </w:rPr>
-              <w:t xml:space="preserve"> агент</w:t>
+              <w:t>агент</w:t>
             </w:r>
             <w:r>
               <w:rPr>
@@ -872,6 +859,7 @@
                 <w:color w:val="000000" w:themeColor="text1"/>
                 <w:sz w:val="36"/>
                 <w:szCs w:val="28"/>
+                <w:lang w:val="ru-RU"/>
               </w:rPr>
             </w:pPr>
           </w:p>
@@ -2426,7 +2414,10 @@
               <w:pStyle w:val="MainPreIntroduction"/>
             </w:pPr>
             <w:r>
-              <w:t>Тема квалификационной работы: «</w:t>
+              <w:t>Тема квалификационной работы</w:t>
+            </w:r>
+            <w:r>
+              <w:t>: «</w:t>
             </w:r>
             <w:r>
               <w:rPr>
@@ -2434,51 +2425,36 @@
                 <w:iCs/>
                 <w:u w:val="single"/>
               </w:rPr>
-              <w:t xml:space="preserve">Методы взаимодействия с </w:t>
-            </w:r>
+              <w:t xml:space="preserve">Методы взаимодействия с большими языковыми моделями для управления виртуальными агентами в </w:t>
+            </w:r>
+            <w:proofErr w:type="spellStart"/>
             <w:r>
               <w:rPr>
                 <w:bCs/>
                 <w:iCs/>
                 <w:u w:val="single"/>
-                <w:lang w:val="en-US"/>
-              </w:rPr>
-              <w:t>LLM</w:t>
-            </w:r>
+              </w:rPr>
+              <w:t>Unreal</w:t>
+            </w:r>
+            <w:proofErr w:type="spellEnd"/>
             <w:r>
               <w:rPr>
                 <w:bCs/>
                 <w:iCs/>
                 <w:u w:val="single"/>
               </w:rPr>
-              <w:t xml:space="preserve"> для получения управляющих команд у игровых агентов в </w:t>
-            </w:r>
+              <w:t xml:space="preserve"> </w:t>
+            </w:r>
+            <w:proofErr w:type="spellStart"/>
             <w:r>
               <w:rPr>
                 <w:bCs/>
                 <w:iCs/>
                 <w:u w:val="single"/>
-                <w:lang w:val="en-US"/>
-              </w:rPr>
-              <w:t>Unreal</w:t>
-            </w:r>
-            <w:r>
-              <w:rPr>
-                <w:bCs/>
-                <w:iCs/>
-                <w:u w:val="single"/>
-              </w:rPr>
-              <w:t xml:space="preserve"> </w:t>
-            </w:r>
-            <w:r>
-              <w:rPr>
-                <w:bCs/>
-                <w:iCs/>
-                <w:u w:val="single"/>
-                <w:lang w:val="en-US"/>
               </w:rPr>
               <w:t>Engine</w:t>
             </w:r>
+            <w:proofErr w:type="spellEnd"/>
             <w:r>
               <w:rPr>
                 <w:bCs/>
@@ -4830,51 +4806,36 @@
                 <w:iCs/>
                 <w:u w:val="single"/>
               </w:rPr>
-              <w:t xml:space="preserve">Методы взаимодействия с </w:t>
-            </w:r>
+              <w:t xml:space="preserve">Методы взаимодействия с большими языковыми моделями для управления виртуальными агентами в </w:t>
+            </w:r>
+            <w:proofErr w:type="spellStart"/>
             <w:r>
               <w:rPr>
                 <w:bCs/>
                 <w:iCs/>
                 <w:u w:val="single"/>
-                <w:lang w:val="en-US"/>
-              </w:rPr>
-              <w:t>LLM</w:t>
-            </w:r>
+              </w:rPr>
+              <w:t>Unreal</w:t>
+            </w:r>
+            <w:proofErr w:type="spellEnd"/>
             <w:r>
               <w:rPr>
                 <w:bCs/>
                 <w:iCs/>
                 <w:u w:val="single"/>
               </w:rPr>
-              <w:t xml:space="preserve"> для получения управляющих команд у игровых агентов в </w:t>
-            </w:r>
+              <w:t xml:space="preserve"> </w:t>
+            </w:r>
+            <w:proofErr w:type="spellStart"/>
             <w:r>
               <w:rPr>
                 <w:bCs/>
                 <w:iCs/>
                 <w:u w:val="single"/>
-                <w:lang w:val="en-US"/>
-              </w:rPr>
-              <w:t>Unreal</w:t>
-            </w:r>
-            <w:r>
-              <w:rPr>
-                <w:bCs/>
-                <w:iCs/>
-                <w:u w:val="single"/>
-              </w:rPr>
-              <w:t xml:space="preserve"> </w:t>
-            </w:r>
-            <w:r>
-              <w:rPr>
-                <w:bCs/>
-                <w:iCs/>
-                <w:u w:val="single"/>
-                <w:lang w:val="en-US"/>
               </w:rPr>
               <w:t>Engine</w:t>
             </w:r>
+            <w:proofErr w:type="spellEnd"/>
             <w:r>
               <w:rPr>
                 <w:bCs/>
@@ -7921,58 +7882,42 @@
           <w:bCs/>
           <w:iCs/>
         </w:rPr>
-        <w:t xml:space="preserve">Методы взаимодействия с </w:t>
-      </w:r>
+        <w:t xml:space="preserve">Методы взаимодействия с большими языковыми моделями для управления виртуальными агентами в </w:t>
+      </w:r>
+      <w:proofErr w:type="spellStart"/>
       <w:r>
         <w:rPr>
           <w:bCs/>
           <w:iCs/>
-          <w:lang w:val="en-US"/>
-        </w:rPr>
-        <w:t>LLM</w:t>
-      </w:r>
+        </w:rPr>
+        <w:t>Unreal</w:t>
+      </w:r>
+      <w:proofErr w:type="spellEnd"/>
       <w:r>
         <w:rPr>
           <w:bCs/>
           <w:iCs/>
         </w:rPr>
-        <w:t xml:space="preserve"> для получения управляющих команд у игровых агентов в </w:t>
-      </w:r>
+        <w:t xml:space="preserve"> </w:t>
+      </w:r>
+      <w:proofErr w:type="spellStart"/>
       <w:r>
         <w:rPr>
           <w:bCs/>
           <w:iCs/>
-          <w:lang w:val="en-US"/>
-        </w:rPr>
-        <w:t>Unreal</w:t>
-      </w:r>
+        </w:rPr>
+        <w:t>Engine</w:t>
+      </w:r>
+      <w:proofErr w:type="spellEnd"/>
       <w:r>
         <w:rPr>
           <w:bCs/>
           <w:iCs/>
         </w:rPr>
-        <w:t xml:space="preserve"> </w:t>
-      </w:r>
-      <w:r>
-        <w:rPr>
-          <w:bCs/>
-          <w:iCs/>
-          <w:lang w:val="en-US"/>
-        </w:rPr>
-        <w:t>Engine</w:t>
-      </w:r>
-      <w:r>
-        <w:rPr>
-          <w:bCs/>
-          <w:iCs/>
-        </w:rPr>
         <w:t xml:space="preserve"> 5</w:t>
       </w:r>
       <w:r>
-        <w:t>»</w:t>
-      </w:r>
-      <w:r>
-        <w:t>.</w:t>
+        <w:t>».</w:t>
       </w:r>
     </w:p>
     <w:p>
@@ -9982,21 +9927,7 @@
                 <w:rStyle w:val="a6"/>
                 <w:noProof/>
               </w:rPr>
-              <w:t>Тести</w:t>
-            </w:r>
-            <w:r>
-              <w:rPr>
-                <w:rStyle w:val="a6"/>
-                <w:noProof/>
-              </w:rPr>
-              <w:t>р</w:t>
-            </w:r>
-            <w:r>
-              <w:rPr>
-                <w:rStyle w:val="a6"/>
-                <w:noProof/>
-              </w:rPr>
-              <w:t>ование</w:t>
+              <w:t>Тестирование</w:t>
             </w:r>
             <w:r>
               <w:rPr>
@@ -18838,7 +18769,13 @@
         <w:jc w:val="both"/>
       </w:pPr>
       <w:r>
-        <w:t xml:space="preserve">GPT-3 от </w:t>
+        <w:t>GPT-</w:t>
+      </w:r>
+      <w:r>
+        <w:t>4</w:t>
+      </w:r>
+      <w:r>
+        <w:t xml:space="preserve"> от </w:t>
       </w:r>
       <w:proofErr w:type="spellStart"/>
       <w:r>
@@ -19018,7 +18955,13 @@
         <w:rPr>
           <w:lang w:val="ru-RU"/>
         </w:rPr>
-        <w:t xml:space="preserve">Некоторые из моделей требуют постоянное подключение к интернету. Исходя из потребностей проекта, принято решение скачать модель </w:t>
+        <w:t xml:space="preserve">Некоторые из моделей требуют постоянное подключение к интернету. Исходя из потребностей проекта, принято решение скачать </w:t>
+      </w:r>
+      <w:r>
+        <w:rPr>
+          <w:lang w:val="ru-RU"/>
+        </w:rPr>
+        <w:t xml:space="preserve">ряд моделей, а именно: </w:t>
       </w:r>
       <w:proofErr w:type="spellStart"/>
       <w:r>
@@ -19029,7 +18972,7 @@
         <w:rPr>
           <w:lang w:val="ru-RU"/>
         </w:rPr>
-        <w:t xml:space="preserve"> 2-7</w:t>
+        <w:t>2-7</w:t>
       </w:r>
       <w:r>
         <w:t>b</w:t>
@@ -19038,7 +18981,317 @@
         <w:rPr>
           <w:lang w:val="ru-RU"/>
         </w:rPr>
-        <w:t xml:space="preserve">. Это простая модель, настройки которой позволяют задавать системный контекст (в нашем случае – это роль игрока, управляющего игровым агентом). Как и другие модели, </w:t>
+        <w:t xml:space="preserve">, </w:t>
+      </w:r>
+      <w:r>
+        <w:t>Gemma</w:t>
+      </w:r>
+      <w:r>
+        <w:rPr>
+          <w:lang w:val="ru-RU"/>
+        </w:rPr>
+        <w:t>-7</w:t>
+      </w:r>
+      <w:r>
+        <w:t>b</w:t>
+      </w:r>
+      <w:r>
+        <w:rPr>
+          <w:lang w:val="ru-RU"/>
+        </w:rPr>
+        <w:t xml:space="preserve">, </w:t>
+      </w:r>
+      <w:proofErr w:type="spellStart"/>
+      <w:r>
+        <w:t>LLaMa</w:t>
+      </w:r>
+      <w:proofErr w:type="spellEnd"/>
+      <w:r>
+        <w:rPr>
+          <w:lang w:val="ru-RU"/>
+        </w:rPr>
+        <w:t>3-</w:t>
+      </w:r>
+      <w:r>
+        <w:rPr>
+          <w:lang w:val="ru-RU"/>
+        </w:rPr>
+        <w:t>8</w:t>
+      </w:r>
+      <w:r>
+        <w:t>b</w:t>
+      </w:r>
+      <w:r>
+        <w:rPr>
+          <w:lang w:val="ru-RU"/>
+        </w:rPr>
+        <w:t>.</w:t>
+      </w:r>
+    </w:p>
+    <w:p>
+      <w:pPr>
+        <w:spacing w:after="0" w:line="360" w:lineRule="auto"/>
+        <w:jc w:val="both"/>
+        <w:rPr>
+          <w:lang w:val="ru-RU"/>
+        </w:rPr>
+      </w:pPr>
+      <w:proofErr w:type="spellStart"/>
+      <w:r>
+        <w:t>LLaMa</w:t>
+      </w:r>
+      <w:proofErr w:type="spellEnd"/>
+      <w:r>
+        <w:rPr>
+          <w:lang w:val="ru-RU"/>
+        </w:rPr>
+        <w:t>2-7</w:t>
+      </w:r>
+      <w:r>
+        <w:t>b</w:t>
+      </w:r>
+      <w:r>
+        <w:rPr>
+          <w:lang w:val="ru-RU"/>
+        </w:rPr>
+        <w:t xml:space="preserve"> </w:t>
+      </w:r>
+      <w:r>
+        <w:rPr>
+          <w:lang w:val="ru-RU"/>
+        </w:rPr>
+        <w:t>-</w:t>
+      </w:r>
+      <w:r>
+        <w:rPr>
+          <w:lang w:val="ru-RU"/>
+        </w:rPr>
+        <w:t xml:space="preserve"> э</w:t>
+      </w:r>
+      <w:r>
+        <w:rPr>
+          <w:lang w:val="ru-RU"/>
+        </w:rPr>
+        <w:t xml:space="preserve">то простая модель, настройки которой позволяют задавать системный контекст (в нашем случае – это роль игрока, управляющего игровым агентом). </w:t>
+      </w:r>
+      <w:r>
+        <w:t>Gemma</w:t>
+      </w:r>
+      <w:r>
+        <w:rPr>
+          <w:lang w:val="ru-RU"/>
+        </w:rPr>
+        <w:t>-7</w:t>
+      </w:r>
+      <w:r>
+        <w:t>b</w:t>
+      </w:r>
+      <w:r>
+        <w:rPr>
+          <w:lang w:val="ru-RU"/>
+        </w:rPr>
+        <w:t xml:space="preserve"> – открытая модель от компании </w:t>
+      </w:r>
+      <w:r>
+        <w:t>Google</w:t>
+      </w:r>
+      <w:r>
+        <w:rPr>
+          <w:lang w:val="ru-RU"/>
+        </w:rPr>
+        <w:t xml:space="preserve">, разработанная на базе закрытой </w:t>
+      </w:r>
+      <w:r>
+        <w:t>Gemini</w:t>
+      </w:r>
+      <w:r>
+        <w:rPr>
+          <w:lang w:val="ru-RU"/>
+        </w:rPr>
+        <w:t xml:space="preserve">. </w:t>
+      </w:r>
+      <w:r>
+        <w:rPr>
+          <w:lang w:val="ru-RU"/>
+        </w:rPr>
+        <w:t xml:space="preserve"> Она более «тяжёлая», т.к. она обучена на большем числе параметров. </w:t>
+      </w:r>
+      <w:proofErr w:type="spellStart"/>
+      <w:r>
+        <w:t>LLaMa</w:t>
+      </w:r>
+      <w:proofErr w:type="spellEnd"/>
+      <w:r>
+        <w:rPr>
+          <w:lang w:val="ru-RU"/>
+        </w:rPr>
+        <w:t>3-</w:t>
+      </w:r>
+      <w:r>
+        <w:rPr>
+          <w:lang w:val="ru-RU"/>
+        </w:rPr>
+        <w:t>8</w:t>
+      </w:r>
+      <w:r>
+        <w:t>b</w:t>
+      </w:r>
+      <w:r>
+        <w:rPr>
+          <w:lang w:val="ru-RU"/>
+        </w:rPr>
+        <w:t>, как утверждают разработчики:</w:t>
+      </w:r>
+      <w:r>
+        <w:rPr>
+          <w:lang w:val="ru-RU"/>
+        </w:rPr>
+        <w:t xml:space="preserve"> </w:t>
+      </w:r>
+      <w:r>
+        <w:rPr>
+          <w:lang w:val="ru-RU"/>
+        </w:rPr>
+        <w:t>«Самая</w:t>
+      </w:r>
+      <w:r>
+        <w:rPr>
+          <w:lang w:val="ru-RU"/>
+        </w:rPr>
+        <w:t xml:space="preserve"> мощн</w:t>
+      </w:r>
+      <w:r>
+        <w:rPr>
+          <w:lang w:val="ru-RU"/>
+        </w:rPr>
+        <w:t>ая</w:t>
+      </w:r>
+      <w:r>
+        <w:rPr>
+          <w:lang w:val="ru-RU"/>
+        </w:rPr>
+        <w:t xml:space="preserve"> из открытых LLM на сегодняшний день</w:t>
+      </w:r>
+      <w:r>
+        <w:rPr>
+          <w:lang w:val="ru-RU"/>
+        </w:rPr>
+        <w:t xml:space="preserve">». </w:t>
+      </w:r>
+    </w:p>
+    <w:p>
+      <w:pPr>
+        <w:spacing w:after="0" w:line="360" w:lineRule="auto"/>
+        <w:jc w:val="both"/>
+        <w:rPr>
+          <w:lang w:val="ru-RU"/>
+        </w:rPr>
+      </w:pPr>
+      <w:r>
+        <w:rPr>
+          <w:lang w:val="ru-RU"/>
+        </w:rPr>
+        <w:t>Все модели</w:t>
+      </w:r>
+      <w:r>
+        <w:rPr>
+          <w:lang w:val="ru-RU"/>
+        </w:rPr>
+        <w:t xml:space="preserve"> </w:t>
+      </w:r>
+      <w:r>
+        <w:rPr>
+          <w:lang w:val="ru-RU"/>
+        </w:rPr>
+        <w:t>умеют</w:t>
+      </w:r>
+      <w:r>
+        <w:rPr>
+          <w:lang w:val="ru-RU"/>
+        </w:rPr>
+        <w:t xml:space="preserve"> общаться в </w:t>
+      </w:r>
+      <w:proofErr w:type="spellStart"/>
+      <w:r>
+        <w:t>json</w:t>
+      </w:r>
+      <w:proofErr w:type="spellEnd"/>
+      <w:r>
+        <w:rPr>
+          <w:lang w:val="ru-RU"/>
+        </w:rPr>
+        <w:t xml:space="preserve"> формате и других грамматиках. В данной работе </w:t>
+      </w:r>
+      <w:r>
+        <w:rPr>
+          <w:lang w:val="ru-RU"/>
+        </w:rPr>
+        <w:t xml:space="preserve">в общении </w:t>
+      </w:r>
+      <w:r>
+        <w:rPr>
+          <w:lang w:val="ru-RU"/>
+        </w:rPr>
+        <w:t>предусмотрен</w:t>
+      </w:r>
+      <w:r>
+        <w:rPr>
+          <w:lang w:val="ru-RU"/>
+        </w:rPr>
+        <w:t xml:space="preserve"> формат </w:t>
+      </w:r>
+      <w:proofErr w:type="spellStart"/>
+      <w:r>
+        <w:t>json</w:t>
+      </w:r>
+      <w:proofErr w:type="spellEnd"/>
+      <w:r>
+        <w:rPr>
+          <w:lang w:val="ru-RU"/>
+        </w:rPr>
+        <w:t xml:space="preserve"> для повышения качества ответа у </w:t>
+      </w:r>
+      <w:r>
+        <w:t>LLM</w:t>
+      </w:r>
+      <w:r>
+        <w:rPr>
+          <w:lang w:val="ru-RU"/>
+        </w:rPr>
+        <w:t xml:space="preserve"> </w:t>
+      </w:r>
+      <w:r>
+        <w:rPr>
+          <w:lang w:val="ru-RU"/>
+        </w:rPr>
+        <w:t>модели</w:t>
+      </w:r>
+      <w:r>
+        <w:rPr>
+          <w:lang w:val="ru-RU"/>
+        </w:rPr>
+        <w:t xml:space="preserve">. Стоит отметить, что на этапе создания проекта был найден единственный доступный плагин в </w:t>
+      </w:r>
+      <w:r>
+        <w:t>UE</w:t>
+      </w:r>
+      <w:r>
+        <w:rPr>
+          <w:lang w:val="ru-RU"/>
+        </w:rPr>
+        <w:t>5</w:t>
+      </w:r>
+      <w:r>
+        <w:rPr>
+          <w:lang w:val="ru-RU"/>
+        </w:rPr>
+        <w:t xml:space="preserve"> с оф</w:t>
+      </w:r>
+      <w:r>
+        <w:rPr>
+          <w:lang w:val="ru-RU"/>
+        </w:rPr>
+        <w:t xml:space="preserve">лайн моделью </w:t>
       </w:r>
       <w:r>
         <w:t>llama</w:t>
@@ -19047,65 +19300,37 @@
         <w:rPr>
           <w:lang w:val="ru-RU"/>
         </w:rPr>
+        <w:t>.</w:t>
+      </w:r>
+      <w:r>
+        <w:rPr>
+          <w:lang w:val="ru-RU"/>
+        </w:rPr>
         <w:t xml:space="preserve"> </w:t>
       </w:r>
       <w:r>
         <w:rPr>
           <w:lang w:val="ru-RU"/>
         </w:rPr>
-        <w:t xml:space="preserve">позволяет общаться в </w:t>
-      </w:r>
-      <w:proofErr w:type="spellStart"/>
-      <w:r>
-        <w:t>json</w:t>
-      </w:r>
-      <w:proofErr w:type="spellEnd"/>
-      <w:r>
-        <w:rPr>
-          <w:lang w:val="ru-RU"/>
-        </w:rPr>
-        <w:t xml:space="preserve"> формате и других грамматиках. В данной работе </w:t>
-      </w:r>
-      <w:proofErr w:type="spellStart"/>
-      <w:r>
-        <w:t>json</w:t>
-      </w:r>
-      <w:proofErr w:type="spellEnd"/>
-      <w:r>
-        <w:rPr>
-          <w:lang w:val="ru-RU"/>
-        </w:rPr>
-        <w:t xml:space="preserve"> формат не предусмотрен, так как модель адекватно отвечает на текстовые запросы. Стоит отметить, что на этапе создания проекта был найден единственный доступный плагин в </w:t>
-      </w:r>
-      <w:r>
-        <w:t>UE</w:t>
-      </w:r>
-      <w:r>
-        <w:rPr>
-          <w:lang w:val="ru-RU"/>
-        </w:rPr>
-        <w:t xml:space="preserve"> 5</w:t>
-      </w:r>
-      <w:r>
-        <w:rPr>
-          <w:lang w:val="ru-RU"/>
-        </w:rPr>
-        <w:t xml:space="preserve"> с оф</w:t>
-      </w:r>
-      <w:r>
-        <w:rPr>
-          <w:lang w:val="ru-RU"/>
-        </w:rPr>
-        <w:t xml:space="preserve">лайн моделью </w:t>
-      </w:r>
-      <w:r>
-        <w:t>llama</w:t>
-      </w:r>
-      <w:r>
-        <w:rPr>
-          <w:lang w:val="ru-RU"/>
-        </w:rPr>
-        <w:t>.</w:t>
+        <w:t>Однако практически любую модель в офлайн и онлайн версиях</w:t>
+      </w:r>
+      <w:r>
+        <w:rPr>
+          <w:lang w:val="ru-RU"/>
+        </w:rPr>
+        <w:t>, работающ</w:t>
+      </w:r>
+      <w:r>
+        <w:rPr>
+          <w:lang w:val="ru-RU"/>
+        </w:rPr>
+        <w:t>ую</w:t>
+      </w:r>
+      <w:r>
+        <w:rPr>
+          <w:lang w:val="ru-RU"/>
+        </w:rPr>
+        <w:t xml:space="preserve"> с</w:t>
       </w:r>
       <w:r>
         <w:rPr>
@@ -19114,28 +19339,13 @@
         <w:t xml:space="preserve"> </w:t>
       </w:r>
       <w:r>
-        <w:rPr>
-          <w:lang w:val="ru-RU"/>
-        </w:rPr>
-        <w:t xml:space="preserve">Однако практически любую модель, и офлайн, и онлайн версии, работающие от </w:t>
-      </w:r>
-      <w:r>
         <w:t>API</w:t>
       </w:r>
       <w:r>
         <w:rPr>
           <w:lang w:val="ru-RU"/>
         </w:rPr>
-        <w:t xml:space="preserve"> на языке </w:t>
-      </w:r>
-      <w:r>
-        <w:t>C</w:t>
-      </w:r>
-      <w:r>
-        <w:rPr>
-          <w:lang w:val="ru-RU"/>
-        </w:rPr>
-        <w:t>++</w:t>
+        <w:t>,</w:t>
       </w:r>
       <w:r>
         <w:rPr>
@@ -19170,6 +19380,7 @@
         <w:rPr>
           <w:lang w:val="ru-RU"/>
         </w:rPr>
+        <w:lastRenderedPageBreak/>
         <w:t xml:space="preserve">Принцип работы </w:t>
       </w:r>
       <w:r>
@@ -19231,7 +19442,6 @@
         <w:jc w:val="both"/>
       </w:pPr>
       <w:r>
-        <w:lastRenderedPageBreak/>
         <w:t xml:space="preserve">модель анализирует весь контекст и генерирует всего </w:t>
       </w:r>
       <w:r>
@@ -19466,7 +19676,11 @@
         <w:t>можно</w:t>
       </w:r>
       <w:r>
-        <w:t xml:space="preserve"> контролировать степень детерминированности модели. Если </w:t>
+        <w:t xml:space="preserve"> контролировать степень детерминированности модели. </w:t>
+      </w:r>
+      <w:r>
+        <w:lastRenderedPageBreak/>
+        <w:t xml:space="preserve">Если </w:t>
       </w:r>
       <w:r>
         <w:t xml:space="preserve">нужны </w:t>
@@ -19522,11 +19736,7 @@
       </w:r>
       <w:proofErr w:type="spellEnd"/>
       <w:r>
-        <w:t xml:space="preserve"> выбирает </w:t>
-      </w:r>
-      <w:r>
-        <w:lastRenderedPageBreak/>
-        <w:t xml:space="preserve">наиболее уверенные ответы. Это означает, что высокое значение </w:t>
+        <w:t xml:space="preserve"> выбирает наиболее уверенные ответы. Это означает, что высокое значение </w:t>
       </w:r>
       <w:proofErr w:type="spellStart"/>
       <w:r>
@@ -19617,7 +19827,13 @@
         <w:jc w:val="both"/>
       </w:pPr>
       <w:r>
-        <w:t xml:space="preserve">Стоп-последовательности. </w:t>
+        <w:rPr>
+          <w:b/>
+        </w:rPr>
+        <w:t>Стоп-последовательности</w:t>
+      </w:r>
+      <w:r>
+        <w:t xml:space="preserve">. </w:t>
       </w:r>
       <w:r>
         <w:t>Э</w:t>
@@ -19796,7 +20012,11 @@
       </w:r>
       <w:proofErr w:type="spellEnd"/>
       <w:r>
-        <w:t xml:space="preserve">, который появляется 10 раз, наказываются одинаково. Эта настройка не позволяет модели слишком часто повторять фразы в ответе. Если </w:t>
+        <w:t xml:space="preserve">, который появляется 10 раз, наказываются одинаково. Эта настройка не позволяет модели слишком </w:t>
+      </w:r>
+      <w:r>
+        <w:lastRenderedPageBreak/>
+        <w:t xml:space="preserve">часто повторять фразы в ответе. Если </w:t>
       </w:r>
       <w:r>
         <w:t>требуется,</w:t>
@@ -19841,7 +20061,6 @@
       <w:bookmarkStart w:id="26" w:name="_Toc161360727"/>
       <w:proofErr w:type="spellStart"/>
       <w:r>
-        <w:lastRenderedPageBreak/>
         <w:t>Интеграция</w:t>
       </w:r>
       <w:proofErr w:type="spellEnd"/>
@@ -20876,6 +21095,9 @@
       <w:pPr>
         <w:spacing w:line="360" w:lineRule="auto"/>
         <w:ind w:firstLine="0"/>
+        <w:rPr>
+          <w:lang w:val="ru-RU"/>
+        </w:rPr>
       </w:pPr>
       <w:r>
         <w:rPr>
@@ -20884,24 +21106,36 @@
         <w:t>Видеокарта</w:t>
       </w:r>
       <w:r>
+        <w:rPr>
+          <w:lang w:val="ru-RU"/>
+        </w:rPr>
         <w:t xml:space="preserve"> </w:t>
       </w:r>
       <w:r>
         <w:t>NVIDIA</w:t>
       </w:r>
       <w:r>
+        <w:rPr>
+          <w:lang w:val="ru-RU"/>
+        </w:rPr>
         <w:t xml:space="preserve"> </w:t>
       </w:r>
       <w:r>
         <w:t>GeForce</w:t>
       </w:r>
       <w:r>
+        <w:rPr>
+          <w:lang w:val="ru-RU"/>
+        </w:rPr>
         <w:t xml:space="preserve"> </w:t>
       </w:r>
       <w:r>
         <w:t>GTX</w:t>
       </w:r>
       <w:r>
+        <w:rPr>
+          <w:lang w:val="ru-RU"/>
+        </w:rPr>
         <w:t xml:space="preserve"> 1050 </w:t>
       </w:r>
       <w:proofErr w:type="spellStart"/>
@@ -21237,15 +21471,7 @@
         <w:rPr>
           <w:lang w:val="ru-RU"/>
         </w:rPr>
-        <w:t xml:space="preserve"> на данный момент чаще используют для генерации реплик, картинок, текстов, уровней; нежели</w:t>
-      </w:r>
-      <w:bookmarkStart w:id="29" w:name="_GoBack"/>
-      <w:bookmarkEnd w:id="29"/>
-      <w:r>
-        <w:rPr>
-          <w:lang w:val="ru-RU"/>
-        </w:rPr>
-        <w:t xml:space="preserve"> чем для более строгих и математически обусловленных операций.</w:t>
+        <w:t xml:space="preserve"> на данный момент чаще используют для генерации реплик, картинок, текстов, уровней; нежели чем для более строгих и математически обусловленных операций.</w:t>
       </w:r>
     </w:p>
     <w:p>
@@ -21269,12 +21495,12 @@
         <w:pStyle w:val="HeaderDefault"/>
         <w:spacing w:line="360" w:lineRule="auto"/>
       </w:pPr>
-      <w:bookmarkStart w:id="30" w:name="_Toc161360730"/>
+      <w:bookmarkStart w:id="29" w:name="_Toc161360730"/>
       <w:r>
         <w:lastRenderedPageBreak/>
         <w:t>ЗАКЛЮЧЕНИЕ</w:t>
       </w:r>
-      <w:bookmarkEnd w:id="30"/>
+      <w:bookmarkEnd w:id="29"/>
     </w:p>
     <w:p>
       <w:pPr>
@@ -21797,12 +22023,12 @@
       <w:pPr>
         <w:pStyle w:val="HeaderDefault"/>
       </w:pPr>
-      <w:bookmarkStart w:id="31" w:name="_Toc161360731"/>
+      <w:bookmarkStart w:id="30" w:name="_Toc161360731"/>
       <w:r>
         <w:lastRenderedPageBreak/>
         <w:t>СПИСОК ИСПОЛЬЗУЕМЫХ ИСТОЧНИКОВ</w:t>
       </w:r>
-      <w:bookmarkEnd w:id="31"/>
+      <w:bookmarkEnd w:id="30"/>
     </w:p>
     <w:p>
       <w:pPr>
@@ -22310,6 +22536,189 @@
         </w:numPr>
         <w:spacing w:line="360" w:lineRule="auto"/>
         <w:jc w:val="both"/>
+        <w:rPr>
+          <w:lang w:val="ru-RU"/>
+        </w:rPr>
+      </w:pPr>
+      <w:r>
+        <w:rPr>
+          <w:lang w:val="ru-RU"/>
+        </w:rPr>
+        <w:t>Настройка параметров БЯМ</w:t>
+      </w:r>
+      <w:r>
+        <w:rPr>
+          <w:lang w:val="ru-RU"/>
+        </w:rPr>
+        <w:t xml:space="preserve"> </w:t>
+      </w:r>
+      <w:r>
+        <w:rPr>
+          <w:lang w:val="ru-RU"/>
+        </w:rPr>
+        <w:t>[</w:t>
+      </w:r>
+      <w:r>
+        <w:rPr>
+          <w:color w:val="000000" w:themeColor="text1"/>
+          <w:lang w:val="ru-RU"/>
+        </w:rPr>
+        <w:t>электронный ресурс</w:t>
+      </w:r>
+      <w:r>
+        <w:rPr>
+          <w:lang w:val="ru-RU"/>
+        </w:rPr>
+        <w:t xml:space="preserve">] // </w:t>
+      </w:r>
+      <w:r>
+        <w:t>URL</w:t>
+      </w:r>
+      <w:r>
+        <w:rPr>
+          <w:lang w:val="ru-RU"/>
+        </w:rPr>
+        <w:t xml:space="preserve">: </w:t>
+      </w:r>
+      <w:hyperlink r:id="rId28" w:history="1">
+        <w:r>
+          <w:rPr>
+            <w:rStyle w:val="a6"/>
+          </w:rPr>
+          <w:t>https</w:t>
+        </w:r>
+        <w:r>
+          <w:rPr>
+            <w:rStyle w:val="a6"/>
+            <w:lang w:val="ru-RU"/>
+          </w:rPr>
+          <w:t>://</w:t>
+        </w:r>
+        <w:proofErr w:type="spellStart"/>
+        <w:r>
+          <w:rPr>
+            <w:rStyle w:val="a6"/>
+          </w:rPr>
+          <w:t>obnimorda</w:t>
+        </w:r>
+        <w:proofErr w:type="spellEnd"/>
+        <w:r>
+          <w:rPr>
+            <w:rStyle w:val="a6"/>
+            <w:lang w:val="ru-RU"/>
+          </w:rPr>
+          <w:t>.</w:t>
+        </w:r>
+        <w:proofErr w:type="spellStart"/>
+        <w:r>
+          <w:rPr>
+            <w:rStyle w:val="a6"/>
+          </w:rPr>
+          <w:t>ru</w:t>
+        </w:r>
+        <w:proofErr w:type="spellEnd"/>
+        <w:r>
+          <w:rPr>
+            <w:rStyle w:val="a6"/>
+            <w:lang w:val="ru-RU"/>
+          </w:rPr>
+          <w:t>/</w:t>
+        </w:r>
+        <w:r>
+          <w:rPr>
+            <w:rStyle w:val="a6"/>
+          </w:rPr>
+          <w:t>guides</w:t>
+        </w:r>
+        <w:r>
+          <w:rPr>
+            <w:rStyle w:val="a6"/>
+            <w:lang w:val="ru-RU"/>
+          </w:rPr>
+          <w:t>/</w:t>
+        </w:r>
+        <w:r>
+          <w:rPr>
+            <w:rStyle w:val="a6"/>
+          </w:rPr>
+          <w:t>prompt</w:t>
+        </w:r>
+        <w:r>
+          <w:rPr>
+            <w:rStyle w:val="a6"/>
+            <w:lang w:val="ru-RU"/>
+          </w:rPr>
+          <w:t>/</w:t>
+        </w:r>
+        <w:r>
+          <w:rPr>
+            <w:rStyle w:val="a6"/>
+          </w:rPr>
+          <w:t>introduction</w:t>
+        </w:r>
+        <w:r>
+          <w:rPr>
+            <w:rStyle w:val="a6"/>
+            <w:lang w:val="ru-RU"/>
+          </w:rPr>
+          <w:t>/</w:t>
+        </w:r>
+        <w:r>
+          <w:rPr>
+            <w:rStyle w:val="a6"/>
+          </w:rPr>
+          <w:t>settings</w:t>
+        </w:r>
+        <w:r>
+          <w:rPr>
+            <w:rStyle w:val="a6"/>
+            <w:lang w:val="ru-RU"/>
+          </w:rPr>
+          <w:t>/</w:t>
+        </w:r>
+      </w:hyperlink>
+      <w:r>
+        <w:rPr>
+          <w:lang w:val="ru-RU"/>
+        </w:rPr>
+        <w:t xml:space="preserve">. </w:t>
+      </w:r>
+      <w:r>
+        <w:rPr>
+          <w:lang w:val="ru-RU"/>
+        </w:rPr>
+        <w:t>Дата обращения: 11.</w:t>
+      </w:r>
+      <w:r>
+        <w:rPr>
+          <w:lang w:val="ru-RU"/>
+        </w:rPr>
+        <w:t>03</w:t>
+      </w:r>
+      <w:r>
+        <w:rPr>
+          <w:lang w:val="ru-RU"/>
+        </w:rPr>
+        <w:t>.202</w:t>
+      </w:r>
+      <w:r>
+        <w:rPr>
+          <w:lang w:val="ru-RU"/>
+        </w:rPr>
+        <w:t>4.</w:t>
+      </w:r>
+      <w:bookmarkStart w:id="31" w:name="_GoBack"/>
+      <w:bookmarkEnd w:id="31"/>
+    </w:p>
+    <w:p>
+      <w:pPr>
+        <w:pStyle w:val="a3"/>
+        <w:numPr>
+          <w:ilvl w:val="0"/>
+          <w:numId w:val="5"/>
+        </w:numPr>
+        <w:spacing w:line="360" w:lineRule="auto"/>
+        <w:jc w:val="both"/>
       </w:pPr>
       <w:r>
         <w:t xml:space="preserve">Display aspect ratio </w:t>
@@ -22351,7 +22760,7 @@
       <w:r>
         <w:t xml:space="preserve">// Wikipedia, the free encyclopedia URL: </w:t>
       </w:r>
-      <w:hyperlink r:id="rId28" w:history="1">
+      <w:hyperlink r:id="rId29" w:history="1">
         <w:r>
           <w:rPr>
             <w:rStyle w:val="a6"/>
@@ -22390,9 +22799,6 @@
         <w:t>.202</w:t>
       </w:r>
       <w:r>
-        <w:rPr>
-          <w:lang w:val="ru-RU"/>
-        </w:rPr>
         <w:t>4</w:t>
       </w:r>
       <w:r>
@@ -22449,7 +22855,7 @@
       <w:r>
         <w:t xml:space="preserve">// Wikipedia, the free encyclopedia URL: </w:t>
       </w:r>
-      <w:hyperlink r:id="rId29" w:history="1">
+      <w:hyperlink r:id="rId30" w:history="1">
         <w:r>
           <w:rPr>
             <w:rStyle w:val="a6"/>
@@ -22867,7 +23273,7 @@
       <w:r>
         <w:t xml:space="preserve">// URL: </w:t>
       </w:r>
-      <w:hyperlink r:id="rId30" w:anchor="How_Can_Large_Language_Models_Be_Used_for_Games" w:history="1">
+      <w:hyperlink r:id="rId31" w:anchor="How_Can_Large_Language_Models_Be_Used_for_Games" w:history="1">
         <w:r>
           <w:rPr>
             <w:rStyle w:val="a6"/>
@@ -22971,7 +23377,7 @@
       <w:r>
         <w:t xml:space="preserve">: </w:t>
       </w:r>
-      <w:hyperlink r:id="rId31" w:history="1">
+      <w:hyperlink r:id="rId32" w:history="1">
         <w:r>
           <w:rPr>
             <w:rStyle w:val="a6"/>
@@ -23041,6 +23447,7 @@
         </w:rPr>
       </w:pPr>
       <w:r>
+        <w:lastRenderedPageBreak/>
         <w:t xml:space="preserve"> </w:t>
       </w:r>
       <w:proofErr w:type="spellStart"/>
@@ -23080,7 +23487,7 @@
       <w:r>
         <w:t xml:space="preserve">: </w:t>
       </w:r>
-      <w:hyperlink r:id="rId32" w:history="1">
+      <w:hyperlink r:id="rId33" w:history="1">
         <w:r>
           <w:rPr>
             <w:color w:val="4472C4" w:themeColor="accent1"/>
@@ -23130,7 +23537,7 @@
       </w:r>
     </w:p>
     <w:sectPr>
-      <w:footerReference w:type="default" r:id="rId33"/>
+      <w:footerReference w:type="default" r:id="rId34"/>
       <w:pgSz w:w="11906" w:h="16838" w:code="9"/>
       <w:pgMar w:top="1134" w:right="566" w:bottom="993" w:left="1701" w:header="720" w:footer="720" w:gutter="0"/>
       <w:cols w:space="720"/>
@@ -23222,7 +23629,7 @@
           <w:rPr>
             <w:noProof/>
           </w:rPr>
-          <w:t>32</w:t>
+          <w:t>31</w:t>
         </w:r>
         <w:r>
           <w:rPr>
@@ -27128,7 +27535,7 @@
 </file>
 
 <file path=customXml/itemProps1.xml><?xml version="1.0" encoding="utf-8"?>
-<ds:datastoreItem xmlns:ds="http://schemas.openxmlformats.org/officeDocument/2006/customXml" ds:itemID="{B8197387-5B44-400D-83CE-7941B2D445EC}">
+<ds:datastoreItem xmlns:ds="http://schemas.openxmlformats.org/officeDocument/2006/customXml" ds:itemID="{781E110B-24B0-444B-8A3C-24791F3A67BB}">
   <ds:schemaRefs>
     <ds:schemaRef ds:uri="http://schemas.openxmlformats.org/officeDocument/2006/bibliography"/>
   </ds:schemaRefs>

</xml_diff>